<commit_message>
* https://www.squishlist.com/ims/satscan/66399/  - accept changes
</commit_message>
<xml_diff>
--- a/Doc/tutorials/tutorial1/SaTScanTutorial_1.docx
+++ b/Doc/tutorials/tutorial1/SaTScanTutorial_1.docx
@@ -2752,6 +2752,7 @@
           <w:sz w:val="28"/>
           <w:szCs w:val="28"/>
         </w:rPr>
+        <w:lastRenderedPageBreak/>
         <w:t>Socio-demographic Data</w:t>
       </w:r>
       <w:r>
@@ -4394,6 +4395,7 @@
           <w:sz w:val="28"/>
           <w:szCs w:val="28"/>
         </w:rPr>
+        <w:lastRenderedPageBreak/>
         <mc:AlternateContent>
           <mc:Choice Requires="wps">
             <w:drawing>
@@ -5442,6 +5444,7 @@
           <w:sz w:val="28"/>
           <w:szCs w:val="28"/>
         </w:rPr>
+        <w:lastRenderedPageBreak/>
         <w:t xml:space="preserve">The first of the </w:t>
       </w:r>
       <w:r>
@@ -6659,7 +6662,7 @@
                                     <pic:cNvPicPr/>
                                   </pic:nvPicPr>
                                   <pic:blipFill>
-                                    <a:blip r:embed="rId25"/>
+                                    <a:blip r:embed="rId26"/>
                                     <a:stretch>
                                       <a:fillRect/>
                                     </a:stretch>
@@ -6932,6 +6935,7 @@
           <w:sz w:val="28"/>
           <w:szCs w:val="28"/>
         </w:rPr>
+        <w:lastRenderedPageBreak/>
         <mc:AlternateContent>
           <mc:Choice Requires="wps">
             <w:drawing>
@@ -7307,7 +7311,7 @@
                     </pic:cNvPicPr>
                   </pic:nvPicPr>
                   <pic:blipFill>
-                    <a:blip r:embed="rId26" cstate="print">
+                    <a:blip r:embed="rId27" cstate="print">
                       <a:extLst>
                         <a:ext uri="{28A0092B-C50C-407E-A947-70E740481C1C}">
                           <a14:useLocalDpi xmlns:a14="http://schemas.microsoft.com/office/drawing/2010/main" val="0"/>
@@ -7579,7 +7583,7 @@
                     </pic:cNvPicPr>
                   </pic:nvPicPr>
                   <pic:blipFill>
-                    <a:blip r:embed="rId27" cstate="print">
+                    <a:blip r:embed="rId28" cstate="print">
                       <a:extLst>
                         <a:ext uri="{28A0092B-C50C-407E-A947-70E740481C1C}">
                           <a14:useLocalDpi xmlns:a14="http://schemas.microsoft.com/office/drawing/2010/main" val="0"/>
@@ -7636,7 +7640,17 @@
           <w:sz w:val="28"/>
           <w:szCs w:val="28"/>
         </w:rPr>
-        <w:t>Once the import file has been selected, you must assign columns to each of the required SaTScan variables. For the case file, we first need to specify a location ID, which in our case is the DOHREGION. Click on the word “unassigned” that is to the right of the Location ID, and then select DOHREGION. The next step is to repeat the same procedure for the number of cases. Since we are interested in breast cancer, we select OBREAST. The O in OBREAT stands for the Observed number of breast cancer cases. After finishing this tutorial,</w:t>
+        <w:t xml:space="preserve">Once the import file has been selected, you must assign columns to each of the required SaTScan variables. For the case file, we first need to specify a location ID, which in our case </w:t>
+      </w:r>
+      <w:r>
+        <w:rPr>
+          <w:rFonts w:ascii="Cambria" w:hAnsi="Cambria"/>
+          <w:noProof/>
+          <w:sz w:val="28"/>
+          <w:szCs w:val="28"/>
+        </w:rPr>
+        <w:lastRenderedPageBreak/>
+        <w:t>is the DOHREGION. Click on the word “unassigned” that is to the right of the Location ID, and then select DOHREGION. The next step is to repeat the same procedure for the number of cases. Since we are interested in breast cancer, we select OBREAST. The O in OBREAT stands for the Observed number of breast cancer cases. After finishing this tutorial,</w:t>
       </w:r>
       <w:r>
         <w:rPr>
@@ -8128,7 +8142,7 @@
                     </pic:cNvPicPr>
                   </pic:nvPicPr>
                   <pic:blipFill>
-                    <a:blip r:embed="rId28" cstate="print">
+                    <a:blip r:embed="rId29" cstate="print">
                       <a:extLst>
                         <a:ext uri="{28A0092B-C50C-407E-A947-70E740481C1C}">
                           <a14:useLocalDpi xmlns:a14="http://schemas.microsoft.com/office/drawing/2010/main" val="0"/>
@@ -8393,7 +8407,7 @@
                     </pic:cNvPicPr>
                   </pic:nvPicPr>
                   <pic:blipFill>
-                    <a:blip r:embed="rId29" cstate="print">
+                    <a:blip r:embed="rId30" cstate="print">
                       <a:extLst>
                         <a:ext uri="{28A0092B-C50C-407E-A947-70E740481C1C}">
                           <a14:useLocalDpi xmlns:a14="http://schemas.microsoft.com/office/drawing/2010/main" val="0"/>
@@ -8473,6 +8487,7 @@
           <w:sz w:val="28"/>
           <w:szCs w:val="28"/>
         </w:rPr>
+        <w:lastRenderedPageBreak/>
         <mc:AlternateContent>
           <mc:Choice Requires="wps">
             <w:drawing>
@@ -8574,7 +8589,7 @@
                     </pic:cNvPicPr>
                   </pic:nvPicPr>
                   <pic:blipFill>
-                    <a:blip r:embed="rId30" cstate="print">
+                    <a:blip r:embed="rId31" cstate="print">
                       <a:extLst>
                         <a:ext uri="{28A0092B-C50C-407E-A947-70E740481C1C}">
                           <a14:useLocalDpi xmlns:a14="http://schemas.microsoft.com/office/drawing/2010/main" val="0"/>
@@ -9119,7 +9134,7 @@
                     <pic:cNvPicPr/>
                   </pic:nvPicPr>
                   <pic:blipFill>
-                    <a:blip r:embed="rId31" cstate="print"/>
+                    <a:blip r:embed="rId32" cstate="print"/>
                     <a:stretch>
                       <a:fillRect/>
                     </a:stretch>
@@ -9547,7 +9562,7 @@
                     <pic:cNvPicPr/>
                   </pic:nvPicPr>
                   <pic:blipFill>
-                    <a:blip r:embed="rId32" cstate="print"/>
+                    <a:blip r:embed="rId33" cstate="print"/>
                     <a:stretch>
                       <a:fillRect/>
                     </a:stretch>
@@ -9596,6 +9611,7 @@
           <w:sz w:val="28"/>
           <w:szCs w:val="28"/>
         </w:rPr>
+        <w:lastRenderedPageBreak/>
         <mc:AlternateContent>
           <mc:Choice Requires="wps">
             <w:drawing>
@@ -9841,7 +9857,7 @@
                     <pic:cNvPicPr/>
                   </pic:nvPicPr>
                   <pic:blipFill>
-                    <a:blip r:embed="rId33" cstate="print"/>
+                    <a:blip r:embed="rId34" cstate="print"/>
                     <a:stretch>
                       <a:fillRect/>
                     </a:stretch>
@@ -10244,7 +10260,7 @@
                     <pic:cNvPicPr/>
                   </pic:nvPicPr>
                   <pic:blipFill>
-                    <a:blip r:embed="rId34" cstate="print"/>
+                    <a:blip r:embed="rId35" cstate="print"/>
                     <a:stretch>
                       <a:fillRect/>
                     </a:stretch>
@@ -10315,6 +10331,7 @@
           <w:sz w:val="28"/>
           <w:szCs w:val="28"/>
         </w:rPr>
+        <w:lastRenderedPageBreak/>
         <mc:AlternateContent>
           <mc:Choice Requires="wps">
             <w:drawing>
@@ -10411,7 +10428,7 @@
                     <pic:cNvPicPr/>
                   </pic:nvPicPr>
                   <pic:blipFill>
-                    <a:blip r:embed="rId35" cstate="print"/>
+                    <a:blip r:embed="rId36" cstate="print"/>
                     <a:stretch>
                       <a:fillRect/>
                     </a:stretch>
@@ -10604,7 +10621,7 @@
                     <pic:cNvPicPr/>
                   </pic:nvPicPr>
                   <pic:blipFill>
-                    <a:blip r:embed="rId36" cstate="print"/>
+                    <a:blip r:embed="rId37" cstate="print"/>
                     <a:stretch>
                       <a:fillRect/>
                     </a:stretch>
@@ -10815,7 +10832,7 @@
                     <pic:cNvPicPr/>
                   </pic:nvPicPr>
                   <pic:blipFill>
-                    <a:blip r:embed="rId37" cstate="print"/>
+                    <a:blip r:embed="rId38" cstate="print"/>
                     <a:stretch>
                       <a:fillRect/>
                     </a:stretch>
@@ -10946,7 +10963,7 @@
                     <pic:cNvPicPr/>
                   </pic:nvPicPr>
                   <pic:blipFill>
-                    <a:blip r:embed="rId38" cstate="print"/>
+                    <a:blip r:embed="rId39" cstate="print"/>
                     <a:stretch>
                       <a:fillRect/>
                     </a:stretch>
@@ -11017,7 +11034,7 @@
                     <pic:cNvPicPr/>
                   </pic:nvPicPr>
                   <pic:blipFill>
-                    <a:blip r:embed="rId39" cstate="print"/>
+                    <a:blip r:embed="rId40" cstate="print"/>
                     <a:stretch>
                       <a:fillRect/>
                     </a:stretch>
@@ -11209,6 +11226,7 @@
           <w:sz w:val="28"/>
           <w:szCs w:val="28"/>
         </w:rPr>
+        <w:lastRenderedPageBreak/>
         <w:t>Coordinates File</w:t>
       </w:r>
       <w:r>
@@ -11352,7 +11370,7 @@
                     <pic:cNvPicPr/>
                   </pic:nvPicPr>
                   <pic:blipFill>
-                    <a:blip r:embed="rId40" cstate="print"/>
+                    <a:blip r:embed="rId41" cstate="print"/>
                     <a:stretch>
                       <a:fillRect/>
                     </a:stretch>
@@ -11773,7 +11791,7 @@
                     <pic:cNvPicPr/>
                   </pic:nvPicPr>
                   <pic:blipFill>
-                    <a:blip r:embed="rId41" cstate="print"/>
+                    <a:blip r:embed="rId42" cstate="print"/>
                     <a:stretch>
                       <a:fillRect/>
                     </a:stretch>
@@ -12065,7 +12083,7 @@
                     <pic:cNvPicPr/>
                   </pic:nvPicPr>
                   <pic:blipFill>
-                    <a:blip r:embed="rId42" cstate="print"/>
+                    <a:blip r:embed="rId43" cstate="print"/>
                     <a:stretch>
                       <a:fillRect/>
                     </a:stretch>
@@ -12103,6 +12121,7 @@
           <w:sz w:val="28"/>
           <w:szCs w:val="28"/>
         </w:rPr>
+        <w:lastRenderedPageBreak/>
         <mc:AlternateContent>
           <mc:Choice Requires="wps">
             <w:drawing>
@@ -12531,7 +12550,7 @@
                     <pic:cNvPicPr/>
                   </pic:nvPicPr>
                   <pic:blipFill>
-                    <a:blip r:embed="rId43" cstate="print"/>
+                    <a:blip r:embed="rId44" cstate="print"/>
                     <a:stretch>
                       <a:fillRect/>
                     </a:stretch>
@@ -12673,7 +12692,7 @@
                     <pic:cNvPicPr/>
                   </pic:nvPicPr>
                   <pic:blipFill>
-                    <a:blip r:embed="rId44" cstate="print"/>
+                    <a:blip r:embed="rId45" cstate="print"/>
                     <a:stretch>
                       <a:fillRect/>
                     </a:stretch>
@@ -12772,6 +12791,7 @@
           <w:sz w:val="28"/>
           <w:szCs w:val="28"/>
         </w:rPr>
+        <w:lastRenderedPageBreak/>
         <mc:AlternateContent>
           <mc:Choice Requires="wps">
             <w:drawing>
@@ -13011,7 +13031,7 @@
                     <pic:cNvPicPr/>
                   </pic:nvPicPr>
                   <pic:blipFill>
-                    <a:blip r:embed="rId45" cstate="print"/>
+                    <a:blip r:embed="rId46" cstate="print"/>
                     <a:stretch>
                       <a:fillRect/>
                     </a:stretch>
@@ -13378,7 +13398,7 @@
                     <pic:cNvPicPr/>
                   </pic:nvPicPr>
                   <pic:blipFill>
-                    <a:blip r:embed="rId46" cstate="print"/>
+                    <a:blip r:embed="rId47" cstate="print"/>
                     <a:stretch>
                       <a:fillRect/>
                     </a:stretch>
@@ -13655,7 +13675,7 @@
                     <pic:cNvPicPr/>
                   </pic:nvPicPr>
                   <pic:blipFill>
-                    <a:blip r:embed="rId47" cstate="print"/>
+                    <a:blip r:embed="rId48" cstate="print"/>
                     <a:stretch>
                       <a:fillRect/>
                     </a:stretch>
@@ -13956,7 +13976,7 @@
                     </pic:cNvPicPr>
                   </pic:nvPicPr>
                   <pic:blipFill>
-                    <a:blip r:embed="rId48" cstate="print">
+                    <a:blip r:embed="rId49" cstate="print">
                       <a:extLst>
                         <a:ext uri="{28A0092B-C50C-407E-A947-70E740481C1C}">
                           <a14:useLocalDpi xmlns:a14="http://schemas.microsoft.com/office/drawing/2010/main" val="0"/>
@@ -14182,7 +14202,7 @@
                     </pic:cNvPicPr>
                   </pic:nvPicPr>
                   <pic:blipFill>
-                    <a:blip r:embed="rId49" cstate="print">
+                    <a:blip r:embed="rId50" cstate="print">
                       <a:extLst>
                         <a:ext uri="{28A0092B-C50C-407E-A947-70E740481C1C}">
                           <a14:useLocalDpi xmlns:a14="http://schemas.microsoft.com/office/drawing/2010/main" val="0"/>
@@ -14332,7 +14352,7 @@
                     </pic:cNvPicPr>
                   </pic:nvPicPr>
                   <pic:blipFill>
-                    <a:blip r:embed="rId50" cstate="print">
+                    <a:blip r:embed="rId51" cstate="print">
                       <a:extLst>
                         <a:ext uri="{28A0092B-C50C-407E-A947-70E740481C1C}">
                           <a14:useLocalDpi xmlns:a14="http://schemas.microsoft.com/office/drawing/2010/main" val="0"/>
@@ -14484,6 +14504,7 @@
           <w:sz w:val="28"/>
           <w:szCs w:val="28"/>
         </w:rPr>
+        <w:lastRenderedPageBreak/>
         <w:drawing>
           <wp:anchor distT="0" distB="0" distL="114300" distR="114300" simplePos="0" relativeHeight="251655680" behindDoc="0" locked="0" layoutInCell="1" allowOverlap="1" wp14:anchorId="19F75922" wp14:editId="41232E8A">
             <wp:simplePos x="0" y="0"/>
@@ -14510,7 +14531,7 @@
                     </pic:cNvPicPr>
                   </pic:nvPicPr>
                   <pic:blipFill>
-                    <a:blip r:embed="rId51" cstate="print">
+                    <a:blip r:embed="rId52" cstate="print">
                       <a:extLst>
                         <a:ext uri="{28A0092B-C50C-407E-A947-70E740481C1C}">
                           <a14:useLocalDpi xmlns:a14="http://schemas.microsoft.com/office/drawing/2010/main" val="0"/>
@@ -14574,7 +14595,7 @@
                     </pic:cNvPicPr>
                   </pic:nvPicPr>
                   <pic:blipFill>
-                    <a:blip r:embed="rId51" cstate="print">
+                    <a:blip r:embed="rId52" cstate="print">
                       <a:extLst>
                         <a:ext uri="{28A0092B-C50C-407E-A947-70E740481C1C}">
                           <a14:useLocalDpi xmlns:a14="http://schemas.microsoft.com/office/drawing/2010/main" val="0"/>
@@ -14638,7 +14659,7 @@
                     </pic:cNvPicPr>
                   </pic:nvPicPr>
                   <pic:blipFill>
-                    <a:blip r:embed="rId51" cstate="print">
+                    <a:blip r:embed="rId52" cstate="print">
                       <a:extLst>
                         <a:ext uri="{28A0092B-C50C-407E-A947-70E740481C1C}">
                           <a14:useLocalDpi xmlns:a14="http://schemas.microsoft.com/office/drawing/2010/main" val="0"/>
@@ -14702,7 +14723,7 @@
                     </pic:cNvPicPr>
                   </pic:nvPicPr>
                   <pic:blipFill>
-                    <a:blip r:embed="rId51" cstate="print">
+                    <a:blip r:embed="rId52" cstate="print">
                       <a:extLst>
                         <a:ext uri="{28A0092B-C50C-407E-A947-70E740481C1C}">
                           <a14:useLocalDpi xmlns:a14="http://schemas.microsoft.com/office/drawing/2010/main" val="0"/>
@@ -14766,7 +14787,7 @@
                     </pic:cNvPicPr>
                   </pic:nvPicPr>
                   <pic:blipFill>
-                    <a:blip r:embed="rId51" cstate="print">
+                    <a:blip r:embed="rId52" cstate="print">
                       <a:extLst>
                         <a:ext uri="{28A0092B-C50C-407E-A947-70E740481C1C}">
                           <a14:useLocalDpi xmlns:a14="http://schemas.microsoft.com/office/drawing/2010/main" val="0"/>
@@ -14830,7 +14851,7 @@
                     </pic:cNvPicPr>
                   </pic:nvPicPr>
                   <pic:blipFill>
-                    <a:blip r:embed="rId51" cstate="print">
+                    <a:blip r:embed="rId52" cstate="print">
                       <a:extLst>
                         <a:ext uri="{28A0092B-C50C-407E-A947-70E740481C1C}">
                           <a14:useLocalDpi xmlns:a14="http://schemas.microsoft.com/office/drawing/2010/main" val="0"/>
@@ -14881,7 +14902,7 @@
                     <pic:cNvPicPr/>
                   </pic:nvPicPr>
                   <pic:blipFill>
-                    <a:blip r:embed="rId52" cstate="print"/>
+                    <a:blip r:embed="rId53" cstate="print"/>
                     <a:stretch>
                       <a:fillRect/>
                     </a:stretch>
@@ -15158,7 +15179,7 @@
                     </pic:cNvPicPr>
                   </pic:nvPicPr>
                   <pic:blipFill>
-                    <a:blip r:embed="rId53" cstate="print">
+                    <a:blip r:embed="rId54" cstate="print">
                       <a:extLst>
                         <a:ext uri="{28A0092B-C50C-407E-A947-70E740481C1C}">
                           <a14:useLocalDpi xmlns:a14="http://schemas.microsoft.com/office/drawing/2010/main" val="0"/>
@@ -15310,6 +15331,7 @@
           <w:sz w:val="28"/>
           <w:szCs w:val="28"/>
         </w:rPr>
+        <w:lastRenderedPageBreak/>
         <mc:AlternateContent>
           <mc:Choice Requires="wps">
             <w:drawing>
@@ -15682,7 +15704,7 @@
                     <pic:cNvPicPr/>
                   </pic:nvPicPr>
                   <pic:blipFill>
-                    <a:blip r:embed="rId54" cstate="print"/>
+                    <a:blip r:embed="rId55" cstate="print"/>
                     <a:stretch>
                       <a:fillRect/>
                     </a:stretch>
@@ -15898,6 +15920,7 @@
           <w:sz w:val="28"/>
           <w:szCs w:val="28"/>
         </w:rPr>
+        <w:lastRenderedPageBreak/>
         <w:t>If we wanted to, we could now be done with the Analysis Tab and move on to the Output Tab, but we will instead go to the advan</w:t>
       </w:r>
       <w:r>
@@ -16209,7 +16232,7 @@
                     </pic:cNvPicPr>
                   </pic:nvPicPr>
                   <pic:blipFill>
-                    <a:blip r:embed="rId55" cstate="print">
+                    <a:blip r:embed="rId56" cstate="print">
                       <a:extLst>
                         <a:ext uri="{28A0092B-C50C-407E-A947-70E740481C1C}">
                           <a14:useLocalDpi xmlns:a14="http://schemas.microsoft.com/office/drawing/2010/main" val="0"/>
@@ -16309,6 +16332,8 @@
         </w:rPr>
         <w:t>l</w:t>
       </w:r>
+      <w:bookmarkStart w:id="1" w:name="_GoBack"/>
+      <w:bookmarkEnd w:id="1"/>
       <w:r>
         <w:rPr>
           <w:rStyle w:val="CommentReference"/>
@@ -16351,6 +16376,7 @@
           <w:sz w:val="28"/>
           <w:szCs w:val="28"/>
         </w:rPr>
+        <w:lastRenderedPageBreak/>
         <mc:AlternateContent>
           <mc:Choice Requires="wps">
             <w:drawing>
@@ -16599,7 +16625,7 @@
                     <pic:cNvPicPr/>
                   </pic:nvPicPr>
                   <pic:blipFill>
-                    <a:blip r:embed="rId58" cstate="print"/>
+                    <a:blip r:embed="rId59" cstate="print"/>
                     <a:stretch>
                       <a:fillRect/>
                     </a:stretch>
@@ -16784,6 +16810,7 @@
           <w:sz w:val="28"/>
           <w:szCs w:val="28"/>
         </w:rPr>
+        <w:lastRenderedPageBreak/>
         <mc:AlternateContent>
           <mc:Choice Requires="wps">
             <w:drawing>
@@ -17419,7 +17446,7 @@
                     <pic:cNvPicPr/>
                   </pic:nvPicPr>
                   <pic:blipFill>
-                    <a:blip r:embed="rId59" cstate="print"/>
+                    <a:blip r:embed="rId60" cstate="print"/>
                     <a:stretch>
                       <a:fillRect/>
                     </a:stretch>
@@ -17919,7 +17946,7 @@
                     </pic:cNvPicPr>
                   </pic:nvPicPr>
                   <pic:blipFill>
-                    <a:blip r:embed="rId60" cstate="print">
+                    <a:blip r:embed="rId61" cstate="print">
                       <a:extLst>
                         <a:ext uri="{28A0092B-C50C-407E-A947-70E740481C1C}">
                           <a14:useLocalDpi xmlns:a14="http://schemas.microsoft.com/office/drawing/2010/main" val="0"/>
@@ -18017,6 +18044,7 @@
           <w:sz w:val="28"/>
           <w:szCs w:val="28"/>
         </w:rPr>
+        <w:lastRenderedPageBreak/>
         <mc:AlternateContent>
           <mc:Choice Requires="wps">
             <w:drawing>
@@ -18270,7 +18298,7 @@
                     <pic:cNvPicPr/>
                   </pic:nvPicPr>
                   <pic:blipFill rotWithShape="1">
-                    <a:blip r:embed="rId61" cstate="print"/>
+                    <a:blip r:embed="rId62" cstate="print"/>
                     <a:srcRect b="26820"/>
                     <a:stretch/>
                   </pic:blipFill>
@@ -18348,7 +18376,7 @@
                     <pic:cNvPicPr/>
                   </pic:nvPicPr>
                   <pic:blipFill>
-                    <a:blip r:embed="rId62"/>
+                    <a:blip r:embed="rId63"/>
                     <a:stretch>
                       <a:fillRect/>
                     </a:stretch>
@@ -19095,7 +19123,7 @@
                     <pic:cNvPicPr/>
                   </pic:nvPicPr>
                   <pic:blipFill>
-                    <a:blip r:embed="rId63" cstate="print"/>
+                    <a:blip r:embed="rId64" cstate="print"/>
                     <a:stretch>
                       <a:fillRect/>
                     </a:stretch>
@@ -19133,6 +19161,7 @@
           <w:sz w:val="28"/>
           <w:szCs w:val="28"/>
         </w:rPr>
+        <w:lastRenderedPageBreak/>
         <mc:AlternateContent>
           <mc:Choice Requires="wps">
             <w:drawing>
@@ -19938,7 +19967,7 @@
                     <pic:cNvPicPr/>
                   </pic:nvPicPr>
                   <pic:blipFill>
-                    <a:blip r:embed="rId64" cstate="print"/>
+                    <a:blip r:embed="rId65" cstate="print"/>
                     <a:stretch>
                       <a:fillRect/>
                     </a:stretch>
@@ -20704,7 +20733,7 @@
                     <pic:cNvPicPr/>
                   </pic:nvPicPr>
                   <pic:blipFill rotWithShape="1">
-                    <a:blip r:embed="rId65" cstate="print"/>
+                    <a:blip r:embed="rId66" cstate="print"/>
                     <a:srcRect l="1093" r="17315" b="34230"/>
                     <a:stretch/>
                   </pic:blipFill>
@@ -20783,7 +20812,7 @@
                     </pic:cNvPicPr>
                   </pic:nvPicPr>
                   <pic:blipFill>
-                    <a:blip r:embed="rId66" cstate="print">
+                    <a:blip r:embed="rId67" cstate="print">
                       <a:extLst>
                         <a:ext uri="{28A0092B-C50C-407E-A947-70E740481C1C}">
                           <a14:useLocalDpi xmlns:a14="http://schemas.microsoft.com/office/drawing/2010/main" val="0"/>
@@ -20911,6 +20940,7 @@
           <w:b/>
           <w:noProof/>
         </w:rPr>
+        <w:lastRenderedPageBreak/>
         <w:t>For the purpose of this tutorial, make selections as shown in screen</w:t>
       </w:r>
       <w:r>
@@ -21422,7 +21452,7 @@
                     <pic:cNvPicPr/>
                   </pic:nvPicPr>
                   <pic:blipFill rotWithShape="1">
-                    <a:blip r:embed="rId67" cstate="print"/>
+                    <a:blip r:embed="rId68" cstate="print"/>
                     <a:srcRect r="20562"/>
                     <a:stretch/>
                   </pic:blipFill>
@@ -21840,7 +21870,7 @@
                     <pic:cNvPicPr/>
                   </pic:nvPicPr>
                   <pic:blipFill>
-                    <a:blip r:embed="rId68" cstate="print"/>
+                    <a:blip r:embed="rId69" cstate="print"/>
                     <a:stretch>
                       <a:fillRect/>
                     </a:stretch>
@@ -21971,7 +22001,7 @@
                     <pic:cNvPicPr/>
                   </pic:nvPicPr>
                   <pic:blipFill>
-                    <a:blip r:embed="rId69" cstate="print"/>
+                    <a:blip r:embed="rId70" cstate="print"/>
                     <a:stretch>
                       <a:fillRect/>
                     </a:stretch>
@@ -22151,6 +22181,7 @@
           <w:sz w:val="28"/>
           <w:szCs w:val="28"/>
         </w:rPr>
+        <w:lastRenderedPageBreak/>
         <w:t>8. Running SaTScan</w:t>
       </w:r>
     </w:p>
@@ -22271,7 +22302,7 @@
                     </pic:cNvPicPr>
                   </pic:nvPicPr>
                   <pic:blipFill>
-                    <a:blip r:embed="rId70" cstate="print">
+                    <a:blip r:embed="rId71" cstate="print">
                       <a:extLst>
                         <a:ext uri="{28A0092B-C50C-407E-A947-70E740481C1C}">
                           <a14:useLocalDpi xmlns:a14="http://schemas.microsoft.com/office/drawing/2010/main" val="0"/>
@@ -22487,7 +22518,7 @@
                     </pic:cNvPicPr>
                   </pic:nvPicPr>
                   <pic:blipFill>
-                    <a:blip r:embed="rId71" cstate="print">
+                    <a:blip r:embed="rId72" cstate="print">
                       <a:extLst>
                         <a:ext uri="{28A0092B-C50C-407E-A947-70E740481C1C}">
                           <a14:useLocalDpi xmlns:a14="http://schemas.microsoft.com/office/drawing/2010/main" val="0"/>
@@ -22591,229 +22622,12 @@
         <w:rPr>
           <w:noProof/>
         </w:rPr>
+        <w:lastRenderedPageBreak/>
         <w:drawing>
           <wp:inline distT="0" distB="0" distL="0" distR="0" wp14:anchorId="1A1E52AE" wp14:editId="1856A465">
             <wp:extent cx="5705475" cy="4448175"/>
             <wp:effectExtent l="0" t="0" r="9525" b="9525"/>
             <wp:docPr id="142" name="Picture 142"/>
-            <wp:cNvGraphicFramePr>
-              <a:graphicFrameLocks xmlns:a="http://schemas.openxmlformats.org/drawingml/2006/main" noChangeAspect="1"/>
-            </wp:cNvGraphicFramePr>
-            <a:graphic xmlns:a="http://schemas.openxmlformats.org/drawingml/2006/main">
-              <a:graphicData uri="http://schemas.openxmlformats.org/drawingml/2006/picture">
-                <pic:pic xmlns:pic="http://schemas.openxmlformats.org/drawingml/2006/picture">
-                  <pic:nvPicPr>
-                    <pic:cNvPr id="1" name=""/>
-                    <pic:cNvPicPr/>
-                  </pic:nvPicPr>
-                  <pic:blipFill>
-                    <a:blip r:embed="rId72" cstate="print"/>
-                    <a:stretch>
-                      <a:fillRect/>
-                    </a:stretch>
-                  </pic:blipFill>
-                  <pic:spPr>
-                    <a:xfrm>
-                      <a:off x="0" y="0"/>
-                      <a:ext cx="5705475" cy="4448175"/>
-                    </a:xfrm>
-                    <a:prstGeom prst="rect">
-                      <a:avLst/>
-                    </a:prstGeom>
-                  </pic:spPr>
-                </pic:pic>
-              </a:graphicData>
-            </a:graphic>
-          </wp:inline>
-        </w:drawing>
-      </w:r>
-    </w:p>
-    <w:p>
-      <w:pPr>
-        <w:jc w:val="both"/>
-        <w:rPr>
-          <w:rFonts w:ascii="Cambria" w:hAnsi="Cambria"/>
-          <w:noProof/>
-          <w:sz w:val="28"/>
-          <w:szCs w:val="28"/>
-        </w:rPr>
-      </w:pPr>
-    </w:p>
-    <w:p>
-      <w:pPr>
-        <w:jc w:val="both"/>
-        <w:rPr>
-          <w:rFonts w:ascii="Cambria" w:hAnsi="Cambria"/>
-          <w:noProof/>
-          <w:sz w:val="28"/>
-          <w:szCs w:val="28"/>
-        </w:rPr>
-      </w:pPr>
-      <w:r>
-        <w:rPr>
-          <w:rFonts w:ascii="Cambria" w:hAnsi="Cambria"/>
-          <w:noProof/>
-          <w:sz w:val="28"/>
-          <w:szCs w:val="28"/>
-        </w:rPr>
-        <w:t>Sometimes SaTScan produces warnings or error. The most common errors are problems with the input files, such as a location ID that is present in the case file but missing in the geographical coordinates file. The descriptions of the warnings and errors are meant to help find any problems that may exist in the input data. In this tutorial, you should not get any  errors if you have done everything according to the tutorial instructions.</w:t>
-      </w:r>
-    </w:p>
-    <w:p>
-      <w:pPr>
-        <w:jc w:val="both"/>
-        <w:rPr>
-          <w:rFonts w:ascii="Cambria" w:hAnsi="Cambria"/>
-          <w:noProof/>
-          <w:sz w:val="28"/>
-          <w:szCs w:val="28"/>
-        </w:rPr>
-      </w:pPr>
-    </w:p>
-    <w:p>
-      <w:pPr>
-        <w:jc w:val="both"/>
-        <w:rPr>
-          <w:rFonts w:ascii="Cambria" w:hAnsi="Cambria"/>
-          <w:noProof/>
-          <w:sz w:val="28"/>
-          <w:szCs w:val="28"/>
-        </w:rPr>
-      </w:pPr>
-    </w:p>
-    <w:p>
-      <w:pPr>
-        <w:rPr>
-          <w:rFonts w:ascii="Cambria" w:hAnsi="Cambria"/>
-          <w:b/>
-          <w:noProof/>
-          <w:sz w:val="28"/>
-          <w:szCs w:val="28"/>
-        </w:rPr>
-      </w:pPr>
-      <w:r>
-        <w:rPr>
-          <w:rFonts w:ascii="Cambria" w:hAnsi="Cambria"/>
-          <w:b/>
-          <w:noProof/>
-          <w:sz w:val="28"/>
-          <w:szCs w:val="28"/>
-        </w:rPr>
-        <w:br w:type="page"/>
-      </w:r>
-    </w:p>
-    <w:p>
-      <w:pPr>
-        <w:jc w:val="both"/>
-        <w:rPr>
-          <w:rFonts w:ascii="Cambria" w:hAnsi="Cambria"/>
-          <w:b/>
-          <w:noProof/>
-          <w:sz w:val="28"/>
-          <w:szCs w:val="28"/>
-        </w:rPr>
-      </w:pPr>
-      <w:r>
-        <w:rPr>
-          <w:rFonts w:ascii="Cambria" w:hAnsi="Cambria"/>
-          <w:b/>
-          <w:noProof/>
-          <w:sz w:val="28"/>
-          <w:szCs w:val="28"/>
-        </w:rPr>
-        <w:t>9</w:t>
-      </w:r>
-      <w:r>
-        <w:rPr>
-          <w:rFonts w:ascii="Cambria" w:hAnsi="Cambria"/>
-          <w:b/>
-          <w:noProof/>
-          <w:sz w:val="28"/>
-          <w:szCs w:val="28"/>
-        </w:rPr>
-        <w:t xml:space="preserve">. </w:t>
-      </w:r>
-      <w:r>
-        <w:rPr>
-          <w:rFonts w:ascii="Cambria" w:hAnsi="Cambria"/>
-          <w:b/>
-          <w:noProof/>
-          <w:sz w:val="28"/>
-          <w:szCs w:val="28"/>
-        </w:rPr>
-        <w:t>Reading and Intepreting the Results</w:t>
-      </w:r>
-    </w:p>
-    <w:p>
-      <w:pPr>
-        <w:jc w:val="both"/>
-        <w:rPr>
-          <w:rFonts w:ascii="Cambria" w:hAnsi="Cambria"/>
-          <w:noProof/>
-          <w:sz w:val="28"/>
-          <w:szCs w:val="28"/>
-        </w:rPr>
-      </w:pPr>
-    </w:p>
-    <w:p>
-      <w:pPr>
-        <w:jc w:val="both"/>
-        <w:rPr>
-          <w:rFonts w:ascii="Cambria" w:hAnsi="Cambria"/>
-          <w:noProof/>
-          <w:sz w:val="28"/>
-          <w:szCs w:val="28"/>
-        </w:rPr>
-      </w:pPr>
-      <w:r>
-        <w:rPr>
-          <w:rFonts w:ascii="Cambria" w:hAnsi="Cambria"/>
-          <w:noProof/>
-          <w:sz w:val="28"/>
-          <w:szCs w:val="28"/>
-        </w:rPr>
-        <w:t>The SaTScan software provides the output result in various formats, some of which are optional. The main text-based results</w:t>
-      </w:r>
-      <w:r>
-        <w:rPr>
-          <w:rFonts w:ascii="Cambria" w:hAnsi="Cambria"/>
-          <w:noProof/>
-          <w:sz w:val="28"/>
-          <w:szCs w:val="28"/>
-        </w:rPr>
-        <w:t xml:space="preserve"> file will open once the processing is complete:</w:t>
-      </w:r>
-    </w:p>
-    <w:p>
-      <w:pPr>
-        <w:jc w:val="both"/>
-        <w:rPr>
-          <w:rFonts w:ascii="Cambria" w:hAnsi="Cambria"/>
-          <w:noProof/>
-          <w:sz w:val="28"/>
-          <w:szCs w:val="28"/>
-        </w:rPr>
-      </w:pPr>
-    </w:p>
-    <w:p>
-      <w:pPr>
-        <w:jc w:val="both"/>
-        <w:rPr>
-          <w:rFonts w:ascii="Cambria" w:hAnsi="Cambria"/>
-          <w:noProof/>
-          <w:sz w:val="28"/>
-          <w:szCs w:val="28"/>
-        </w:rPr>
-      </w:pPr>
-      <w:r>
-        <w:rPr>
-          <w:noProof/>
-        </w:rPr>
-        <w:drawing>
-          <wp:inline distT="0" distB="0" distL="0" distR="0" wp14:anchorId="4EED7F99" wp14:editId="0844E04F">
-            <wp:extent cx="5762625" cy="4505325"/>
-            <wp:effectExtent l="0" t="0" r="9525" b="9525"/>
-            <wp:docPr id="143" name="Picture 143"/>
             <wp:cNvGraphicFramePr>
               <a:graphicFrameLocks xmlns:a="http://schemas.openxmlformats.org/drawingml/2006/main" noChangeAspect="1"/>
             </wp:cNvGraphicFramePr>
@@ -22833,6 +22647,225 @@
                   <pic:spPr>
                     <a:xfrm>
                       <a:off x="0" y="0"/>
+                      <a:ext cx="5705475" cy="4448175"/>
+                    </a:xfrm>
+                    <a:prstGeom prst="rect">
+                      <a:avLst/>
+                    </a:prstGeom>
+                  </pic:spPr>
+                </pic:pic>
+              </a:graphicData>
+            </a:graphic>
+          </wp:inline>
+        </w:drawing>
+      </w:r>
+    </w:p>
+    <w:p>
+      <w:pPr>
+        <w:jc w:val="both"/>
+        <w:rPr>
+          <w:rFonts w:ascii="Cambria" w:hAnsi="Cambria"/>
+          <w:noProof/>
+          <w:sz w:val="28"/>
+          <w:szCs w:val="28"/>
+        </w:rPr>
+      </w:pPr>
+    </w:p>
+    <w:p>
+      <w:pPr>
+        <w:jc w:val="both"/>
+        <w:rPr>
+          <w:rFonts w:ascii="Cambria" w:hAnsi="Cambria"/>
+          <w:noProof/>
+          <w:sz w:val="28"/>
+          <w:szCs w:val="28"/>
+        </w:rPr>
+      </w:pPr>
+      <w:r>
+        <w:rPr>
+          <w:rFonts w:ascii="Cambria" w:hAnsi="Cambria"/>
+          <w:noProof/>
+          <w:sz w:val="28"/>
+          <w:szCs w:val="28"/>
+        </w:rPr>
+        <w:t>Sometimes SaTScan produces warnings or error. The most common errors are problems with the input files, such as a location ID that is present in the case file but missing in the geographical coordinates file. The descriptions of the warnings and errors are meant to help find any problems that may exist in the input data. In this tutorial, you should not get any  errors if you have done everything according to the tutorial instructions.</w:t>
+      </w:r>
+    </w:p>
+    <w:p>
+      <w:pPr>
+        <w:jc w:val="both"/>
+        <w:rPr>
+          <w:rFonts w:ascii="Cambria" w:hAnsi="Cambria"/>
+          <w:noProof/>
+          <w:sz w:val="28"/>
+          <w:szCs w:val="28"/>
+        </w:rPr>
+      </w:pPr>
+    </w:p>
+    <w:p>
+      <w:pPr>
+        <w:jc w:val="both"/>
+        <w:rPr>
+          <w:rFonts w:ascii="Cambria" w:hAnsi="Cambria"/>
+          <w:noProof/>
+          <w:sz w:val="28"/>
+          <w:szCs w:val="28"/>
+        </w:rPr>
+      </w:pPr>
+    </w:p>
+    <w:p>
+      <w:pPr>
+        <w:rPr>
+          <w:rFonts w:ascii="Cambria" w:hAnsi="Cambria"/>
+          <w:b/>
+          <w:noProof/>
+          <w:sz w:val="28"/>
+          <w:szCs w:val="28"/>
+        </w:rPr>
+      </w:pPr>
+      <w:r>
+        <w:rPr>
+          <w:rFonts w:ascii="Cambria" w:hAnsi="Cambria"/>
+          <w:b/>
+          <w:noProof/>
+          <w:sz w:val="28"/>
+          <w:szCs w:val="28"/>
+        </w:rPr>
+        <w:br w:type="page"/>
+      </w:r>
+    </w:p>
+    <w:p>
+      <w:pPr>
+        <w:jc w:val="both"/>
+        <w:rPr>
+          <w:rFonts w:ascii="Cambria" w:hAnsi="Cambria"/>
+          <w:b/>
+          <w:noProof/>
+          <w:sz w:val="28"/>
+          <w:szCs w:val="28"/>
+        </w:rPr>
+      </w:pPr>
+      <w:r>
+        <w:rPr>
+          <w:rFonts w:ascii="Cambria" w:hAnsi="Cambria"/>
+          <w:b/>
+          <w:noProof/>
+          <w:sz w:val="28"/>
+          <w:szCs w:val="28"/>
+        </w:rPr>
+        <w:lastRenderedPageBreak/>
+        <w:t>9</w:t>
+      </w:r>
+      <w:r>
+        <w:rPr>
+          <w:rFonts w:ascii="Cambria" w:hAnsi="Cambria"/>
+          <w:b/>
+          <w:noProof/>
+          <w:sz w:val="28"/>
+          <w:szCs w:val="28"/>
+        </w:rPr>
+        <w:t xml:space="preserve">. </w:t>
+      </w:r>
+      <w:r>
+        <w:rPr>
+          <w:rFonts w:ascii="Cambria" w:hAnsi="Cambria"/>
+          <w:b/>
+          <w:noProof/>
+          <w:sz w:val="28"/>
+          <w:szCs w:val="28"/>
+        </w:rPr>
+        <w:t>Reading and Intepreting the Results</w:t>
+      </w:r>
+    </w:p>
+    <w:p>
+      <w:pPr>
+        <w:jc w:val="both"/>
+        <w:rPr>
+          <w:rFonts w:ascii="Cambria" w:hAnsi="Cambria"/>
+          <w:noProof/>
+          <w:sz w:val="28"/>
+          <w:szCs w:val="28"/>
+        </w:rPr>
+      </w:pPr>
+    </w:p>
+    <w:p>
+      <w:pPr>
+        <w:jc w:val="both"/>
+        <w:rPr>
+          <w:rFonts w:ascii="Cambria" w:hAnsi="Cambria"/>
+          <w:noProof/>
+          <w:sz w:val="28"/>
+          <w:szCs w:val="28"/>
+        </w:rPr>
+      </w:pPr>
+      <w:r>
+        <w:rPr>
+          <w:rFonts w:ascii="Cambria" w:hAnsi="Cambria"/>
+          <w:noProof/>
+          <w:sz w:val="28"/>
+          <w:szCs w:val="28"/>
+        </w:rPr>
+        <w:t>The SaTScan software provides the output result in various formats, some of which are optional. The main text-based results</w:t>
+      </w:r>
+      <w:r>
+        <w:rPr>
+          <w:rFonts w:ascii="Cambria" w:hAnsi="Cambria"/>
+          <w:noProof/>
+          <w:sz w:val="28"/>
+          <w:szCs w:val="28"/>
+        </w:rPr>
+        <w:t xml:space="preserve"> file will open once the processing is complete:</w:t>
+      </w:r>
+    </w:p>
+    <w:p>
+      <w:pPr>
+        <w:jc w:val="both"/>
+        <w:rPr>
+          <w:rFonts w:ascii="Cambria" w:hAnsi="Cambria"/>
+          <w:noProof/>
+          <w:sz w:val="28"/>
+          <w:szCs w:val="28"/>
+        </w:rPr>
+      </w:pPr>
+    </w:p>
+    <w:p>
+      <w:pPr>
+        <w:jc w:val="both"/>
+        <w:rPr>
+          <w:rFonts w:ascii="Cambria" w:hAnsi="Cambria"/>
+          <w:noProof/>
+          <w:sz w:val="28"/>
+          <w:szCs w:val="28"/>
+        </w:rPr>
+      </w:pPr>
+      <w:r>
+        <w:rPr>
+          <w:noProof/>
+        </w:rPr>
+        <w:drawing>
+          <wp:inline distT="0" distB="0" distL="0" distR="0" wp14:anchorId="4EED7F99" wp14:editId="0844E04F">
+            <wp:extent cx="5762625" cy="4505325"/>
+            <wp:effectExtent l="0" t="0" r="9525" b="9525"/>
+            <wp:docPr id="143" name="Picture 143"/>
+            <wp:cNvGraphicFramePr>
+              <a:graphicFrameLocks xmlns:a="http://schemas.openxmlformats.org/drawingml/2006/main" noChangeAspect="1"/>
+            </wp:cNvGraphicFramePr>
+            <a:graphic xmlns:a="http://schemas.openxmlformats.org/drawingml/2006/main">
+              <a:graphicData uri="http://schemas.openxmlformats.org/drawingml/2006/picture">
+                <pic:pic xmlns:pic="http://schemas.openxmlformats.org/drawingml/2006/picture">
+                  <pic:nvPicPr>
+                    <pic:cNvPr id="1" name=""/>
+                    <pic:cNvPicPr/>
+                  </pic:nvPicPr>
+                  <pic:blipFill>
+                    <a:blip r:embed="rId74" cstate="print"/>
+                    <a:stretch>
+                      <a:fillRect/>
+                    </a:stretch>
+                  </pic:blipFill>
+                  <pic:spPr>
+                    <a:xfrm>
+                      <a:off x="0" y="0"/>
                       <a:ext cx="5762625" cy="4505325"/>
                     </a:xfrm>
                     <a:prstGeom prst="rect">
@@ -22981,6 +23014,7 @@
           <w:sz w:val="28"/>
           <w:szCs w:val="28"/>
         </w:rPr>
+        <w:lastRenderedPageBreak/>
         <mc:AlternateContent>
           <mc:Choice Requires="wps">
             <w:drawing>
@@ -23234,7 +23268,7 @@
                     <pic:cNvPicPr/>
                   </pic:nvPicPr>
                   <pic:blipFill>
-                    <a:blip r:embed="rId74" cstate="print"/>
+                    <a:blip r:embed="rId75" cstate="print"/>
                     <a:stretch>
                       <a:fillRect/>
                     </a:stretch>
@@ -23337,6 +23371,7 @@
           <w:sz w:val="28"/>
           <w:szCs w:val="28"/>
         </w:rPr>
+        <w:lastRenderedPageBreak/>
         <w:t>Final output files</w:t>
       </w:r>
       <w:r>
@@ -23623,7 +23658,7 @@
                     <pic:cNvPicPr/>
                   </pic:nvPicPr>
                   <pic:blipFill>
-                    <a:blip r:embed="rId75" cstate="print"/>
+                    <a:blip r:embed="rId76" cstate="print"/>
                     <a:stretch>
                       <a:fillRect/>
                     </a:stretch>
@@ -23756,6 +23791,7 @@
         <w:rPr>
           <w:noProof/>
         </w:rPr>
+        <w:lastRenderedPageBreak/>
         <w:drawing>
           <wp:inline distT="0" distB="0" distL="0" distR="0" wp14:anchorId="11BCBE56" wp14:editId="10DEB5AC">
             <wp:extent cx="6858000" cy="5268595"/>
@@ -23772,7 +23808,7 @@
                     <pic:cNvPicPr/>
                   </pic:nvPicPr>
                   <pic:blipFill>
-                    <a:blip r:embed="rId76" cstate="print"/>
+                    <a:blip r:embed="rId77" cstate="print"/>
                     <a:stretch>
                       <a:fillRect/>
                     </a:stretch>
@@ -23904,6 +23940,7 @@
           <w:sz w:val="28"/>
           <w:szCs w:val="28"/>
         </w:rPr>
+        <w:lastRenderedPageBreak/>
         <w:t>10</w:t>
       </w:r>
       <w:r>
@@ -23952,7 +23989,7 @@
           <w:szCs w:val="28"/>
         </w:rPr>
       </w:pPr>
-      <w:commentRangeStart w:id="1"/>
+      <w:commentRangeStart w:id="2"/>
       <w:r>
         <w:rPr>
           <w:rFonts w:ascii="Cambria" w:hAnsi="Cambria"/>
@@ -24030,12 +24067,12 @@
         </w:rPr>
         <w:t>?</w:t>
       </w:r>
-      <w:commentRangeEnd w:id="1"/>
+      <w:commentRangeEnd w:id="2"/>
       <w:r>
         <w:rPr>
           <w:rStyle w:val="CommentReference"/>
         </w:rPr>
-        <w:commentReference w:id="1"/>
+        <w:commentReference w:id="2"/>
       </w:r>
     </w:p>
     <w:p>
@@ -24339,7 +24376,7 @@
                     </pic:cNvPicPr>
                   </pic:nvPicPr>
                   <pic:blipFill>
-                    <a:blip r:embed="rId77" cstate="print">
+                    <a:blip r:embed="rId78" cstate="print">
                       <a:extLst>
                         <a:ext uri="{28A0092B-C50C-407E-A947-70E740481C1C}">
                           <a14:useLocalDpi xmlns:a14="http://schemas.microsoft.com/office/drawing/2010/main" val="0"/>
@@ -24401,7 +24438,7 @@
                     </pic:cNvPicPr>
                   </pic:nvPicPr>
                   <pic:blipFill>
-                    <a:blip r:embed="rId78" cstate="print">
+                    <a:blip r:embed="rId79" cstate="print">
                       <a:extLst>
                         <a:ext uri="{28A0092B-C50C-407E-A947-70E740481C1C}">
                           <a14:useLocalDpi xmlns:a14="http://schemas.microsoft.com/office/drawing/2010/main" val="0"/>
@@ -24496,7 +24533,7 @@
                     </pic:cNvPicPr>
                   </pic:nvPicPr>
                   <pic:blipFill>
-                    <a:blip r:embed="rId79" cstate="print">
+                    <a:blip r:embed="rId80" cstate="print">
                       <a:extLst>
                         <a:ext uri="{28A0092B-C50C-407E-A947-70E740481C1C}">
                           <a14:useLocalDpi xmlns:a14="http://schemas.microsoft.com/office/drawing/2010/main" val="0"/>
@@ -24815,7 +24852,7 @@
                     </pic:cNvPicPr>
                   </pic:nvPicPr>
                   <pic:blipFill>
-                    <a:blip r:embed="rId80" cstate="print">
+                    <a:blip r:embed="rId81" cstate="print">
                       <a:extLst>
                         <a:ext uri="{28A0092B-C50C-407E-A947-70E740481C1C}">
                           <a14:useLocalDpi xmlns:a14="http://schemas.microsoft.com/office/drawing/2010/main" val="0"/>
@@ -24875,6 +24912,7 @@
           <w:sz w:val="28"/>
           <w:szCs w:val="28"/>
         </w:rPr>
+        <w:lastRenderedPageBreak/>
         <mc:AlternateContent>
           <mc:Choice Requires="wps">
             <w:drawing>
@@ -24973,7 +25011,7 @@
                     </pic:cNvPicPr>
                   </pic:nvPicPr>
                   <pic:blipFill>
-                    <a:blip r:embed="rId81" cstate="print">
+                    <a:blip r:embed="rId82" cstate="print">
                       <a:extLst>
                         <a:ext uri="{28A0092B-C50C-407E-A947-70E740481C1C}">
                           <a14:useLocalDpi xmlns:a14="http://schemas.microsoft.com/office/drawing/2010/main" val="0"/>
@@ -25226,7 +25264,7 @@
                     </pic:cNvPicPr>
                   </pic:nvPicPr>
                   <pic:blipFill>
-                    <a:blip r:embed="rId82" cstate="print">
+                    <a:blip r:embed="rId83" cstate="print">
                       <a:extLst>
                         <a:ext uri="{28A0092B-C50C-407E-A947-70E740481C1C}">
                           <a14:useLocalDpi xmlns:a14="http://schemas.microsoft.com/office/drawing/2010/main" val="0"/>
@@ -25602,7 +25640,7 @@
                     </pic:cNvPicPr>
                   </pic:nvPicPr>
                   <pic:blipFill>
-                    <a:blip r:embed="rId83" cstate="print">
+                    <a:blip r:embed="rId84" cstate="print">
                       <a:extLst>
                         <a:ext uri="{28A0092B-C50C-407E-A947-70E740481C1C}">
                           <a14:useLocalDpi xmlns:a14="http://schemas.microsoft.com/office/drawing/2010/main" val="0"/>
@@ -25747,6 +25785,7 @@
           <w:sz w:val="28"/>
           <w:szCs w:val="28"/>
         </w:rPr>
+        <w:lastRenderedPageBreak/>
         <w:drawing>
           <wp:inline distT="0" distB="0" distL="0" distR="0" wp14:anchorId="241234EE" wp14:editId="6985503F">
             <wp:extent cx="1371600" cy="1400175"/>
@@ -25765,7 +25804,7 @@
                     </pic:cNvPicPr>
                   </pic:nvPicPr>
                   <pic:blipFill>
-                    <a:blip r:embed="rId84" cstate="print">
+                    <a:blip r:embed="rId85" cstate="print">
                       <a:extLst>
                         <a:ext uri="{28A0092B-C50C-407E-A947-70E740481C1C}">
                           <a14:useLocalDpi xmlns:a14="http://schemas.microsoft.com/office/drawing/2010/main" val="0"/>
@@ -26581,20 +26620,9 @@
           <w:sz w:val="28"/>
           <w:szCs w:val="28"/>
         </w:rPr>
-        <w:t xml:space="preserve">We also strongly recommend </w:t>
-      </w:r>
-      <w:bookmarkStart w:id="2" w:name="_GoBack"/>
-      <w:bookmarkEnd w:id="2"/>
-      <w:r>
-        <w:rPr>
-          <w:rFonts w:ascii="Cambria" w:hAnsi="Cambria"/>
-          <w:noProof/>
-          <w:sz w:val="28"/>
-          <w:szCs w:val="28"/>
-        </w:rPr>
-        <w:t xml:space="preserve">using the SaTScan User Guide. The User Guide is automatically downloaded together with the software, and can be found as a pdf file in the SaTScan directory. It can also be downloaded directly from the SaTScan web site: </w:t>
-      </w:r>
-      <w:hyperlink r:id="rId85" w:history="1">
+        <w:t xml:space="preserve">We also strongly recommend using the SaTScan User Guide. The User Guide is automatically downloaded together with the software, and can be found as a pdf file in the SaTScan directory. It can also be downloaded directly from the SaTScan web site: </w:t>
+      </w:r>
+      <w:hyperlink r:id="rId86" w:history="1">
         <w:r>
           <w:rPr>
             <w:rStyle w:val="Hyperlink"/>
@@ -26714,7 +26742,8 @@
         </w:rPr>
         <w:t>Kulldorff M. A spatial scan statistic. Communications in Statistics: Theory and Methods, 1997; 26:1481-1496. [</w:t>
       </w:r>
-      <w:hyperlink r:id="rId86" w:history="1">
+      <w:hyperlink r:id="rId87" w:history="1">
+        <w:proofErr w:type="gramStart"/>
         <w:r>
           <w:rPr>
             <w:rStyle w:val="Hyperlink"/>
@@ -26724,6 +26753,7 @@
           </w:rPr>
           <w:t>online</w:t>
         </w:r>
+        <w:proofErr w:type="gramEnd"/>
       </w:hyperlink>
       <w:r>
         <w:rPr>
@@ -26778,6 +26808,7 @@
           <w:sz w:val="28"/>
           <w:szCs w:val="28"/>
         </w:rPr>
+        <w:lastRenderedPageBreak/>
         <w:t xml:space="preserve">Application to </w:t>
       </w:r>
       <w:r>
@@ -26835,7 +26866,8 @@
         </w:rPr>
         <w:t>Breast cancer in northeastern United States: A geographical analysis. American Journal of Epidemiology, 146:161-170, 1997. [</w:t>
       </w:r>
-      <w:hyperlink r:id="rId87" w:history="1">
+      <w:hyperlink r:id="rId88" w:history="1">
+        <w:proofErr w:type="gramStart"/>
         <w:r>
           <w:rPr>
             <w:rStyle w:val="Hyperlink"/>
@@ -26845,6 +26877,7 @@
           </w:rPr>
           <w:t>online</w:t>
         </w:r>
+        <w:proofErr w:type="gramEnd"/>
       </w:hyperlink>
       <w:r>
         <w:rPr>
@@ -26881,12 +26914,92 @@
           <w:sz w:val="28"/>
           <w:szCs w:val="28"/>
         </w:rPr>
-        <w:t xml:space="preserve">Sheehan TJ, DeChello LM, Kulldorff M, Gregorio DI, Gershman S, Mroszczyk M. The geographic distribution of breast cancer incidence in Massachusetts 1988-1997, adjusted for covariates. International Journal of Health Geographics, 2004, </w:t>
+        <w:t xml:space="preserve">Sheehan TJ, </w:t>
+      </w:r>
+      <w:proofErr w:type="spellStart"/>
+      <w:r>
+        <w:rPr>
+          <w:rFonts w:ascii="Cambria" w:hAnsi="Cambria"/>
+          <w:color w:val="000000"/>
+          <w:sz w:val="28"/>
+          <w:szCs w:val="28"/>
+        </w:rPr>
+        <w:t>DeChello</w:t>
+      </w:r>
+      <w:proofErr w:type="spellEnd"/>
+      <w:r>
+        <w:rPr>
+          <w:rFonts w:ascii="Cambria" w:hAnsi="Cambria"/>
+          <w:color w:val="000000"/>
+          <w:sz w:val="28"/>
+          <w:szCs w:val="28"/>
+        </w:rPr>
+        <w:t xml:space="preserve"> LM, Kulldorff M, Gregorio DI, </w:t>
+      </w:r>
+      <w:proofErr w:type="spellStart"/>
+      <w:r>
+        <w:rPr>
+          <w:rFonts w:ascii="Cambria" w:hAnsi="Cambria"/>
+          <w:color w:val="000000"/>
+          <w:sz w:val="28"/>
+          <w:szCs w:val="28"/>
+        </w:rPr>
+        <w:t>Gershman</w:t>
+      </w:r>
+      <w:proofErr w:type="spellEnd"/>
+      <w:r>
+        <w:rPr>
+          <w:rFonts w:ascii="Cambria" w:hAnsi="Cambria"/>
+          <w:color w:val="000000"/>
+          <w:sz w:val="28"/>
+          <w:szCs w:val="28"/>
+        </w:rPr>
+        <w:t xml:space="preserve"> S, </w:t>
+      </w:r>
+      <w:proofErr w:type="spellStart"/>
+      <w:r>
+        <w:rPr>
+          <w:rFonts w:ascii="Cambria" w:hAnsi="Cambria"/>
+          <w:color w:val="000000"/>
+          <w:sz w:val="28"/>
+          <w:szCs w:val="28"/>
+        </w:rPr>
+        <w:t>Mroszczyk</w:t>
+      </w:r>
+      <w:proofErr w:type="spellEnd"/>
+      <w:r>
+        <w:rPr>
+          <w:rFonts w:ascii="Cambria" w:hAnsi="Cambria"/>
+          <w:color w:val="000000"/>
+          <w:sz w:val="28"/>
+          <w:szCs w:val="28"/>
+        </w:rPr>
+        <w:t xml:space="preserve"> M. The geographic distribution of breast cancer incidence in Massachusetts 1988-1997, adjusted for covariates. International Journal of Health </w:t>
+      </w:r>
+      <w:proofErr w:type="spellStart"/>
+      <w:r>
+        <w:rPr>
+          <w:rFonts w:ascii="Cambria" w:hAnsi="Cambria"/>
+          <w:color w:val="000000"/>
+          <w:sz w:val="28"/>
+          <w:szCs w:val="28"/>
+        </w:rPr>
+        <w:t>Geographics</w:t>
+      </w:r>
+      <w:proofErr w:type="spellEnd"/>
+      <w:r>
+        <w:rPr>
+          <w:rFonts w:ascii="Cambria" w:hAnsi="Cambria"/>
+          <w:color w:val="000000"/>
+          <w:sz w:val="28"/>
+          <w:szCs w:val="28"/>
+        </w:rPr>
+        <w:t xml:space="preserve">, 2004, </w:t>
       </w:r>
       <w:smartTag w:uri="urn:schemas-microsoft-com:office:smarttags" w:element="time">
         <w:smartTagPr>
+          <w:attr w:name="Minute" w:val="17"/>
           <w:attr w:name="Hour" w:val="15"/>
-          <w:attr w:name="Minute" w:val="17"/>
         </w:smartTagPr>
         <w:r>
           <w:rPr>
@@ -26915,7 +27028,8 @@
         </w:rPr>
         <w:t>[</w:t>
       </w:r>
-      <w:hyperlink r:id="rId88" w:history="1">
+      <w:hyperlink r:id="rId89" w:history="1">
+        <w:proofErr w:type="gramStart"/>
         <w:r>
           <w:rPr>
             <w:rStyle w:val="Hyperlink"/>
@@ -26925,6 +27039,7 @@
           </w:rPr>
           <w:t>online</w:t>
         </w:r>
+        <w:proofErr w:type="gramEnd"/>
       </w:hyperlink>
       <w:r>
         <w:rPr>
@@ -26983,7 +27098,7 @@
         </w:rPr>
         <w:t xml:space="preserve">Additional references of both a methodological and applied nature can be found in the SaTScan User Guide: </w:t>
       </w:r>
-      <w:hyperlink r:id="rId89" w:history="1">
+      <w:hyperlink r:id="rId90" w:history="1">
         <w:r>
           <w:rPr>
             <w:rStyle w:val="Hyperlink"/>
@@ -27147,7 +27262,7 @@
           <w:szCs w:val="28"/>
         </w:rPr>
       </w:pPr>
-      <w:hyperlink r:id="rId90" w:history="1">
+      <w:hyperlink r:id="rId91" w:history="1">
         <w:r>
           <w:rPr>
             <w:rStyle w:val="Hyperlink"/>
@@ -27209,7 +27324,7 @@
           <w:szCs w:val="28"/>
         </w:rPr>
       </w:pPr>
-      <w:hyperlink r:id="rId91" w:history="1">
+      <w:hyperlink r:id="rId92" w:history="1">
         <w:r>
           <w:rPr>
             <w:rStyle w:val="Hyperlink"/>
@@ -27296,6 +27411,7 @@
           <w:sz w:val="40"/>
           <w:szCs w:val="40"/>
         </w:rPr>
+        <w:lastRenderedPageBreak/>
         <w:t>NOTES</w:t>
       </w:r>
     </w:p>
@@ -27319,7 +27435,7 @@
       </w:r>
     </w:p>
     <w:sectPr>
-      <w:footerReference w:type="default" r:id="rId92"/>
+      <w:footerReference w:type="default" r:id="rId93"/>
       <w:pgSz w:w="12240" w:h="15840" w:code="1"/>
       <w:pgMar w:top="720" w:right="720" w:bottom="720" w:left="720" w:header="576" w:footer="576" w:gutter="0"/>
       <w:cols w:space="720"/>
@@ -27347,7 +27463,7 @@
       </w:r>
     </w:p>
   </w:comment>
-  <w:comment w:id="1" w:author="Kulldorff, Martin" w:date="2014-10-30T18:18:00Z" w:initials="KM">
+  <w:comment w:id="2" w:author="Kulldorff, Martin" w:date="2014-10-30T18:18:00Z" w:initials="KM">
     <w:p>
       <w:pPr>
         <w:pStyle w:val="CommentText"/>
@@ -27461,7 +27577,7 @@
         <w:color w:val="996633"/>
         <w:lang w:val="es-NI"/>
       </w:rPr>
-      <w:t>33</w:t>
+      <w:t>1</w:t>
     </w:r>
     <w:r>
       <w:rPr>
@@ -30158,7 +30274,7 @@
 </file>
 
 <file path=customXml/itemProps1.xml><?xml version="1.0" encoding="utf-8"?>
-<ds:datastoreItem xmlns:ds="http://schemas.openxmlformats.org/officeDocument/2006/customXml" ds:itemID="{3CEEE5F2-8B02-44F6-8BD6-B5CA3DC52289}">
+<ds:datastoreItem xmlns:ds="http://schemas.openxmlformats.org/officeDocument/2006/customXml" ds:itemID="{C478CE5D-B24F-4122-96A9-9AE15A80C126}">
   <ds:schemaRefs>
     <ds:schemaRef ds:uri="http://schemas.openxmlformats.org/officeDocument/2006/bibliography"/>
   </ds:schemaRefs>

</xml_diff>